<commit_message>
Changes to upgrade protocol during weekly meeting
</commit_message>
<xml_diff>
--- a/REDCapGovernance/Other/REDCap Upgrade Documents/REDCapUpgradeProtocol.docx
+++ b/REDCapGovernance/Other/REDCap Upgrade Documents/REDCapUpgradeProtocol.docx
@@ -36,17 +36,10 @@
       <w:r>
         <w:t>elopment Instance</w:t>
       </w:r>
-    </w:p>
-    <w:p>
-      <w:pPr>
-        <w:spacing w:after="0" w:line="240" w:lineRule="auto"/>
-      </w:pPr>
-    </w:p>
-    <w:p>
-      <w:pPr>
-        <w:spacing w:after="0" w:line="240" w:lineRule="auto"/>
-      </w:pPr>
-      <w:hyperlink r:id="rId5" w:history="1">
+      <w:r>
+        <w:t xml:space="preserve">: </w:t>
+      </w:r>
+      <w:hyperlink r:id="rId6" w:history="1">
         <w:r>
           <w:rPr>
             <w:rStyle w:val="Hyperlink"/>
@@ -59,28 +52,16 @@
       <w:pPr>
         <w:spacing w:after="0" w:line="240" w:lineRule="auto"/>
       </w:pPr>
-    </w:p>
-    <w:p>
-      <w:pPr>
-        <w:spacing w:after="0" w:line="240" w:lineRule="auto"/>
-      </w:pPr>
       <w:r>
         <w:t>BBMC</w:t>
       </w:r>
       <w:r>
         <w:t xml:space="preserve"> Instance</w:t>
       </w:r>
-    </w:p>
-    <w:p>
-      <w:pPr>
-        <w:spacing w:after="0" w:line="240" w:lineRule="auto"/>
-      </w:pPr>
-    </w:p>
-    <w:p>
-      <w:pPr>
-        <w:spacing w:after="0" w:line="240" w:lineRule="auto"/>
-      </w:pPr>
-      <w:hyperlink r:id="rId6" w:history="1">
+      <w:r>
+        <w:t xml:space="preserve">: </w:t>
+      </w:r>
+      <w:hyperlink r:id="rId7" w:history="1">
         <w:r>
           <w:rPr>
             <w:rStyle w:val="Hyperlink"/>
@@ -97,9 +78,6 @@
     <w:p>
       <w:pPr>
         <w:spacing w:after="0" w:line="240" w:lineRule="auto"/>
-        <w:rPr>
-          <w:b/>
-        </w:rPr>
       </w:pPr>
       <w:r>
         <w:rPr>
@@ -107,17 +85,13 @@
         </w:rPr>
         <w:t>Upgrade file location:</w:t>
       </w:r>
-    </w:p>
-    <w:p>
-      <w:pPr>
-        <w:spacing w:after="0" w:line="240" w:lineRule="auto"/>
-      </w:pPr>
-    </w:p>
-    <w:p>
-      <w:pPr>
-        <w:spacing w:after="0" w:line="240" w:lineRule="auto"/>
-      </w:pPr>
-      <w:hyperlink r:id="rId7" w:history="1">
+      <w:r>
+        <w:rPr>
+          <w:b/>
+        </w:rPr>
+        <w:t xml:space="preserve"> </w:t>
+      </w:r>
+      <w:hyperlink r:id="rId8" w:history="1">
         <w:r>
           <w:rPr>
             <w:rStyle w:val="Hyperlink"/>
@@ -134,9 +108,6 @@
     <w:p>
       <w:pPr>
         <w:spacing w:after="0" w:line="240" w:lineRule="auto"/>
-        <w:rPr>
-          <w:b/>
-        </w:rPr>
       </w:pPr>
       <w:r>
         <w:rPr>
@@ -144,19 +115,12 @@
         </w:rPr>
         <w:t>Frequency of upgrade:</w:t>
       </w:r>
-    </w:p>
-    <w:p>
-      <w:pPr>
-        <w:spacing w:after="0" w:line="240" w:lineRule="auto"/>
-        <w:rPr>
-          <w:b/>
-        </w:rPr>
-      </w:pPr>
-    </w:p>
-    <w:p>
-      <w:pPr>
-        <w:spacing w:after="0" w:line="240" w:lineRule="auto"/>
-      </w:pPr>
+      <w:r>
+        <w:rPr>
+          <w:b/>
+        </w:rPr>
+        <w:t xml:space="preserve"> </w:t>
+      </w:r>
       <w:r>
         <w:t>Monthly</w:t>
       </w:r>
@@ -172,9 +136,6 @@
     <w:p>
       <w:pPr>
         <w:spacing w:after="0" w:line="240" w:lineRule="auto"/>
-        <w:rPr>
-          <w:b/>
-        </w:rPr>
       </w:pPr>
       <w:r>
         <w:rPr>
@@ -182,16 +143,12 @@
         </w:rPr>
         <w:t>Timing of upgrade:</w:t>
       </w:r>
-    </w:p>
-    <w:p>
-      <w:pPr>
-        <w:spacing w:after="0" w:line="240" w:lineRule="auto"/>
-      </w:pPr>
-    </w:p>
-    <w:p>
-      <w:pPr>
-        <w:spacing w:after="0" w:line="240" w:lineRule="auto"/>
-      </w:pPr>
+      <w:r>
+        <w:rPr>
+          <w:b/>
+        </w:rPr>
+        <w:t xml:space="preserve"> </w:t>
+      </w:r>
       <w:r>
         <w:t xml:space="preserve">Friday evening at </w:t>
       </w:r>
@@ -299,235 +256,301 @@
     <w:p>
       <w:pPr>
         <w:spacing w:after="0" w:line="240" w:lineRule="auto"/>
-        <w:rPr>
-          <w:b/>
-        </w:rPr>
-      </w:pPr>
-    </w:p>
-    <w:p>
-      <w:pPr>
-        <w:spacing w:after="0" w:line="240" w:lineRule="auto"/>
-      </w:pPr>
-      <w:r>
-        <w:t xml:space="preserve">Sql: </w:t>
-      </w:r>
-    </w:p>
-    <w:p>
-      <w:pPr>
-        <w:spacing w:after="0" w:line="240" w:lineRule="auto"/>
-      </w:pPr>
-    </w:p>
-    <w:p>
-      <w:pPr>
-        <w:spacing w:after="0" w:line="240" w:lineRule="auto"/>
-      </w:pPr>
-      <w:r>
-        <w:t>During the upgrade, copy and paste the sql update code into a word document to be archived</w:t>
-      </w:r>
-      <w:bookmarkStart w:id="0" w:name="_GoBack"/>
-      <w:bookmarkEnd w:id="0"/>
+      </w:pPr>
+      <w:r>
+        <w:t>PHP</w:t>
+      </w:r>
+      <w:r>
+        <w:t xml:space="preserve"> Tasks</w:t>
+      </w:r>
+      <w:r>
+        <w:t>:</w:t>
+      </w:r>
+    </w:p>
+    <w:p>
+      <w:pPr>
+        <w:pStyle w:val="ListParagraph"/>
+        <w:numPr>
+          <w:ilvl w:val="0"/>
+          <w:numId w:val="3"/>
+        </w:numPr>
+        <w:spacing w:after="0" w:line="240" w:lineRule="auto"/>
+        <w:ind w:left="360"/>
+      </w:pPr>
+      <w:r>
+        <w:t>New PHP code replaces the old PHP code in the web server’s REDCap directory</w:t>
+      </w:r>
+    </w:p>
+    <w:p>
+      <w:pPr>
+        <w:pStyle w:val="ListParagraph"/>
+        <w:numPr>
+          <w:ilvl w:val="0"/>
+          <w:numId w:val="3"/>
+        </w:numPr>
+        <w:spacing w:after="0" w:line="240" w:lineRule="auto"/>
+        <w:ind w:left="360"/>
+      </w:pPr>
+      <w:r>
+        <w:t>Navigate to the REDCap web site.  It should automatically recognize that you’re in the upgrade module and provide SQL code that will modify/update the database</w:t>
+      </w:r>
+      <w:r>
+        <w:t xml:space="preserve"> schema.</w:t>
+      </w:r>
+    </w:p>
+    <w:p>
+      <w:pPr>
+        <w:pStyle w:val="ListParagraph"/>
+        <w:numPr>
+          <w:ilvl w:val="0"/>
+          <w:numId w:val="3"/>
+        </w:numPr>
+        <w:spacing w:after="0" w:line="240" w:lineRule="auto"/>
+        <w:ind w:left="360"/>
+      </w:pPr>
+      <w:r>
+        <w:t>For more details see the following instructions within download zip file.</w:t>
+      </w:r>
+    </w:p>
+    <w:p>
+      <w:pPr>
+        <w:spacing w:after="0" w:line="240" w:lineRule="auto"/>
+        <w:rPr>
+          <w:b/>
+        </w:rPr>
+      </w:pPr>
+    </w:p>
+    <w:p>
+      <w:pPr>
+        <w:spacing w:after="0" w:line="240" w:lineRule="auto"/>
+      </w:pPr>
+      <w:r>
+        <w:t>SQL Task</w:t>
+      </w:r>
+      <w:r>
+        <w:t>s</w:t>
+      </w:r>
+      <w:r>
+        <w:t xml:space="preserve">: </w:t>
+      </w:r>
+    </w:p>
+    <w:p>
+      <w:pPr>
+        <w:pStyle w:val="ListParagraph"/>
+        <w:numPr>
+          <w:ilvl w:val="0"/>
+          <w:numId w:val="1"/>
+        </w:numPr>
+        <w:spacing w:after="0" w:line="240" w:lineRule="auto"/>
+        <w:ind w:left="360"/>
+      </w:pPr>
+      <w:r>
+        <w:t xml:space="preserve">During the upgrade, copy and paste the </w:t>
+      </w:r>
+      <w:proofErr w:type="spellStart"/>
+      <w:r>
+        <w:t>sql</w:t>
+      </w:r>
+      <w:proofErr w:type="spellEnd"/>
+      <w:r>
+        <w:t xml:space="preserve"> update code into a </w:t>
+      </w:r>
+      <w:r>
+        <w:t>text</w:t>
+      </w:r>
+      <w:r>
+        <w:t xml:space="preserve"> document to be archived.</w:t>
+      </w:r>
+      <w:r>
+        <w:t xml:space="preserve">  It will be saved at </w:t>
+      </w:r>
+      <w:r>
+        <w:rPr>
+          <w:color w:val="FF0000"/>
+        </w:rPr>
+        <w:t xml:space="preserve">zzzz </w:t>
+      </w:r>
+      <w:r>
+        <w:t>on the file server.</w:t>
+      </w:r>
+    </w:p>
+    <w:p>
+      <w:pPr>
+        <w:pStyle w:val="ListParagraph"/>
+        <w:numPr>
+          <w:ilvl w:val="0"/>
+          <w:numId w:val="1"/>
+        </w:numPr>
+        <w:spacing w:after="0" w:line="240" w:lineRule="auto"/>
+        <w:ind w:left="360"/>
+      </w:pPr>
+      <w:r>
+        <w:t xml:space="preserve">Run </w:t>
+      </w:r>
+      <w:proofErr w:type="spellStart"/>
+      <w:r>
+        <w:t>sql</w:t>
+      </w:r>
+      <w:proofErr w:type="spellEnd"/>
+      <w:r>
+        <w:t xml:space="preserve"> from the MySQL</w:t>
+      </w:r>
+      <w:r>
+        <w:t xml:space="preserve"> workbench NOT from </w:t>
+      </w:r>
+      <w:proofErr w:type="spellStart"/>
+      <w:r>
+        <w:t>phpMyAdmin</w:t>
+      </w:r>
+      <w:proofErr w:type="spellEnd"/>
+      <w:r>
+        <w:t xml:space="preserve">.  </w:t>
+      </w:r>
+    </w:p>
+    <w:p>
+      <w:pPr>
+        <w:pStyle w:val="ListParagraph"/>
+        <w:numPr>
+          <w:ilvl w:val="0"/>
+          <w:numId w:val="1"/>
+        </w:numPr>
+        <w:spacing w:after="0" w:line="240" w:lineRule="auto"/>
+        <w:ind w:left="360"/>
+      </w:pPr>
+      <w:r>
+        <w:t>All database messages are saved in a second text document, r</w:t>
+      </w:r>
+      <w:r>
+        <w:t>egardless if errors are present</w:t>
+      </w:r>
+      <w:r>
+        <w:t xml:space="preserve">.  It will be saved at </w:t>
+      </w:r>
+      <w:r>
+        <w:rPr>
+          <w:color w:val="FF0000"/>
+        </w:rPr>
+        <w:t xml:space="preserve">zzzz </w:t>
+      </w:r>
+      <w:r>
+        <w:t>on the file server.</w:t>
+      </w:r>
+    </w:p>
+    <w:p>
+      <w:pPr>
+        <w:pStyle w:val="ListParagraph"/>
+        <w:numPr>
+          <w:ilvl w:val="0"/>
+          <w:numId w:val="1"/>
+        </w:numPr>
+        <w:spacing w:after="0" w:line="240" w:lineRule="auto"/>
+        <w:ind w:left="360"/>
+      </w:pPr>
+      <w:r>
+        <w:t xml:space="preserve">If any </w:t>
+      </w:r>
+      <w:r>
+        <w:t xml:space="preserve">SQL </w:t>
+      </w:r>
+      <w:r>
+        <w:t>errors occur, record error message, stop upgrade, and request the VM snapshot be reverted to the saved version.</w:t>
+      </w:r>
+    </w:p>
+    <w:p>
+      <w:pPr>
+        <w:pStyle w:val="ListParagraph"/>
+        <w:numPr>
+          <w:ilvl w:val="0"/>
+          <w:numId w:val="1"/>
+        </w:numPr>
+        <w:spacing w:after="0" w:line="240" w:lineRule="auto"/>
+        <w:ind w:left="360"/>
+      </w:pPr>
+      <w:r>
+        <w:t>After successful completion of the upgrade process, go through the upgrade test scripts for REDCap.</w:t>
+      </w:r>
+    </w:p>
+    <w:p>
+      <w:pPr>
+        <w:pStyle w:val="ListParagraph"/>
+        <w:spacing w:after="0" w:line="240" w:lineRule="auto"/>
+        <w:ind w:left="360"/>
+      </w:pPr>
+    </w:p>
+    <w:p>
+      <w:pPr>
+        <w:spacing w:after="0" w:line="240" w:lineRule="auto"/>
+      </w:pPr>
+    </w:p>
+    <w:p>
+      <w:pPr>
+        <w:spacing w:after="0" w:line="240" w:lineRule="auto"/>
+      </w:pPr>
+      <w:r>
+        <w:rPr>
+          <w:b/>
+        </w:rPr>
+        <w:t>Testing:</w:t>
+      </w:r>
+    </w:p>
+    <w:p>
+      <w:pPr>
+        <w:spacing w:after="0" w:line="240" w:lineRule="auto"/>
+      </w:pPr>
+    </w:p>
+    <w:p>
+      <w:pPr>
+        <w:pStyle w:val="ListParagraph"/>
+        <w:numPr>
+          <w:ilvl w:val="0"/>
+          <w:numId w:val="1"/>
+        </w:numPr>
+        <w:spacing w:after="0" w:line="240" w:lineRule="auto"/>
+        <w:ind w:left="360"/>
+      </w:pPr>
+      <w:r>
+        <w:t>If there are testing errors detected with REDCap during the testing scripts, request the VM snapshot be reverted to the saved version.</w:t>
+      </w:r>
+    </w:p>
+    <w:p>
+      <w:pPr>
+        <w:pStyle w:val="ListParagraph"/>
+        <w:numPr>
+          <w:ilvl w:val="0"/>
+          <w:numId w:val="2"/>
+        </w:numPr>
+        <w:spacing w:after="0" w:line="240" w:lineRule="auto"/>
+        <w:ind w:left="360"/>
+      </w:pPr>
+      <w:r>
+        <w:t xml:space="preserve">If there are </w:t>
+      </w:r>
+      <w:r>
+        <w:t>NO</w:t>
+      </w:r>
+      <w:r>
+        <w:t xml:space="preserve"> testing errors detected, notify users that REDCap is available for use</w:t>
+      </w:r>
+      <w:r>
+        <w:t xml:space="preserve"> through the REDCap control panel</w:t>
+      </w:r>
       <w:r>
         <w:t>.</w:t>
       </w:r>
     </w:p>
-    <w:p>
-      <w:pPr>
-        <w:spacing w:after="0" w:line="240" w:lineRule="auto"/>
-      </w:pPr>
-      <w:proofErr w:type="gramStart"/>
-      <w:r>
-        <w:t>run</w:t>
-      </w:r>
-      <w:proofErr w:type="gramEnd"/>
-      <w:r>
-        <w:t xml:space="preserve"> sql from the Mysql workbench NOT from phpMyAdmin.  </w:t>
-      </w:r>
-    </w:p>
-    <w:p>
-      <w:pPr>
-        <w:spacing w:after="0" w:line="240" w:lineRule="auto"/>
-      </w:pPr>
-      <w:r>
-        <w:t>If any errors occur, record error message, stop upgrade, and request the VM snapshot be reverted to the saved version.</w:t>
-      </w:r>
-    </w:p>
-    <w:p>
-      <w:pPr>
-        <w:spacing w:after="0" w:line="240" w:lineRule="auto"/>
-      </w:pPr>
-    </w:p>
-    <w:p>
-      <w:pPr>
-        <w:spacing w:after="0" w:line="240" w:lineRule="auto"/>
-      </w:pPr>
-      <w:r>
-        <w:rPr>
-          <w:b/>
-        </w:rPr>
-        <w:t>Testing:</w:t>
-      </w:r>
-    </w:p>
-    <w:p>
-      <w:pPr>
-        <w:spacing w:after="0" w:line="240" w:lineRule="auto"/>
-      </w:pPr>
-    </w:p>
-    <w:p>
-      <w:pPr>
-        <w:spacing w:after="0" w:line="240" w:lineRule="auto"/>
-      </w:pPr>
-      <w:r>
-        <w:t xml:space="preserve">After successful completion of the upgrade process, </w:t>
-      </w:r>
-      <w:r>
-        <w:t xml:space="preserve">go through </w:t>
-      </w:r>
-      <w:r>
-        <w:t xml:space="preserve">the </w:t>
-      </w:r>
-      <w:r>
-        <w:t xml:space="preserve">upgrade </w:t>
-      </w:r>
-      <w:r>
-        <w:t>test scripts for REDCap.</w:t>
-      </w:r>
-    </w:p>
-    <w:p>
-      <w:pPr>
-        <w:spacing w:after="0" w:line="240" w:lineRule="auto"/>
-      </w:pPr>
-      <w:r>
-        <w:t xml:space="preserve">If there are errors detected with REDCap during the testing scripts, </w:t>
-      </w:r>
-      <w:r>
-        <w:t>notify users that REDCap is available for use</w:t>
-      </w:r>
-      <w:r>
-        <w:t>.</w:t>
-      </w:r>
-    </w:p>
-    <w:p>
-      <w:r>
-        <w:br w:type="page"/>
-      </w:r>
-    </w:p>
-    <w:p>
-      <w:pPr>
-        <w:spacing w:after="0" w:line="240" w:lineRule="auto"/>
-        <w:jc w:val="center"/>
-        <w:rPr>
-          <w:b/>
-        </w:rPr>
-      </w:pPr>
-      <w:r>
-        <w:rPr>
-          <w:b/>
-        </w:rPr>
+    <w:p/>
+    <w:p>
+      <w:pPr>
+        <w:pStyle w:val="Heading1"/>
+      </w:pPr>
+      <w:r>
         <w:lastRenderedPageBreak/>
-        <w:t>REDCap Upgrade Script</w:t>
-      </w:r>
-    </w:p>
-    <w:p>
-      <w:pPr>
-        <w:spacing w:after="0" w:line="240" w:lineRule="auto"/>
-      </w:pPr>
-    </w:p>
-    <w:p>
-      <w:pPr>
-        <w:spacing w:after="0" w:line="240" w:lineRule="auto"/>
-      </w:pPr>
-      <w:r>
-        <w:t>__________</w:t>
-      </w:r>
-      <w:r>
-        <w:tab/>
-        <w:t>Date of Upgrade</w:t>
-      </w:r>
-    </w:p>
-    <w:p>
-      <w:pPr>
-        <w:spacing w:after="0" w:line="240" w:lineRule="auto"/>
-      </w:pPr>
-    </w:p>
-    <w:p>
-      <w:pPr>
-        <w:spacing w:after="0" w:line="240" w:lineRule="auto"/>
-      </w:pPr>
-      <w:r>
-        <w:t>__________</w:t>
-      </w:r>
-      <w:r>
-        <w:tab/>
-        <w:t>Upgrade Start Time</w:t>
-      </w:r>
-    </w:p>
-    <w:p>
-      <w:pPr>
-        <w:spacing w:after="0" w:line="240" w:lineRule="auto"/>
-      </w:pPr>
-    </w:p>
-    <w:p>
-      <w:pPr>
-        <w:spacing w:after="0" w:line="240" w:lineRule="auto"/>
-      </w:pPr>
-      <w:r>
-        <w:t>__________</w:t>
-      </w:r>
-      <w:r>
-        <w:tab/>
-        <w:t>Upgrade End Time</w:t>
-      </w:r>
-    </w:p>
-    <w:p>
-      <w:pPr>
-        <w:spacing w:after="0" w:line="240" w:lineRule="auto"/>
-      </w:pPr>
-    </w:p>
-    <w:p>
-      <w:pPr>
-        <w:spacing w:after="0" w:line="240" w:lineRule="auto"/>
-      </w:pPr>
-      <w:r>
-        <w:t>__________</w:t>
-      </w:r>
-      <w:r>
-        <w:tab/>
-        <w:t>Date VM Snapshot Requested</w:t>
-      </w:r>
-    </w:p>
-    <w:p>
-      <w:pPr>
-        <w:spacing w:after="0" w:line="240" w:lineRule="auto"/>
-      </w:pPr>
-    </w:p>
-    <w:p>
-      <w:pPr>
-        <w:spacing w:after="0" w:line="240" w:lineRule="auto"/>
-      </w:pPr>
-      <w:r>
-        <w:t>__________</w:t>
-      </w:r>
-      <w:r>
-        <w:tab/>
-        <w:t>Date VM Snapshot Verified</w:t>
-      </w:r>
-    </w:p>
-    <w:p>
-      <w:pPr>
-        <w:spacing w:after="0" w:line="240" w:lineRule="auto"/>
-      </w:pPr>
-    </w:p>
-    <w:p>
-      <w:pPr>
-        <w:spacing w:after="0" w:line="240" w:lineRule="auto"/>
-      </w:pPr>
-    </w:p>
-    <w:p>
-      <w:pPr>
-        <w:spacing w:after="0" w:line="240" w:lineRule="auto"/>
-        <w:rPr>
-          <w:b/>
-        </w:rPr>
+        <w:t>Checklist</w:t>
+      </w:r>
+    </w:p>
+    <w:p>
+      <w:pPr>
+        <w:spacing w:after="0" w:line="240" w:lineRule="auto"/>
       </w:pPr>
       <w:r>
         <w:rPr>
@@ -535,11 +558,6 @@
         </w:rPr>
         <w:t>Instance</w:t>
       </w:r>
-    </w:p>
-    <w:p>
-      <w:pPr>
-        <w:spacing w:after="0" w:line="240" w:lineRule="auto"/>
-      </w:pPr>
     </w:p>
     <w:p>
       <w:pPr>
@@ -552,7 +570,7 @@
         <w:tab/>
         <w:t xml:space="preserve">Development: </w:t>
       </w:r>
-      <w:hyperlink r:id="rId8" w:history="1">
+      <w:hyperlink r:id="rId9" w:history="1">
         <w:r>
           <w:rPr>
             <w:rStyle w:val="Hyperlink"/>
@@ -565,11 +583,6 @@
       <w:pPr>
         <w:spacing w:after="0" w:line="240" w:lineRule="auto"/>
       </w:pPr>
-    </w:p>
-    <w:p>
-      <w:pPr>
-        <w:spacing w:after="0" w:line="240" w:lineRule="auto"/>
-      </w:pPr>
       <w:r>
         <w:t>__________</w:t>
       </w:r>
@@ -577,7 +590,7 @@
         <w:tab/>
         <w:t xml:space="preserve">BBMC: </w:t>
       </w:r>
-      <w:hyperlink r:id="rId9" w:history="1">
+      <w:hyperlink r:id="rId10" w:history="1">
         <w:r>
           <w:rPr>
             <w:rStyle w:val="Hyperlink"/>
@@ -588,14 +601,15 @@
     </w:p>
     <w:p>
       <w:pPr>
-        <w:spacing w:after="0" w:line="240" w:lineRule="auto"/>
-      </w:pPr>
-    </w:p>
-    <w:p>
-      <w:pPr>
-        <w:spacing w:after="0" w:line="240" w:lineRule="auto"/>
-      </w:pPr>
-      <w:r>
+        <w:spacing w:before="240" w:after="0" w:line="240" w:lineRule="auto"/>
+        <w:rPr>
+          <w:b/>
+        </w:rPr>
+      </w:pPr>
+      <w:r>
+        <w:rPr>
+          <w:b/>
+        </w:rPr>
         <w:t>REDCap Upgrade Version:</w:t>
       </w:r>
     </w:p>
@@ -603,18 +617,13 @@
       <w:pPr>
         <w:spacing w:after="0" w:line="240" w:lineRule="auto"/>
       </w:pPr>
-    </w:p>
-    <w:p>
-      <w:pPr>
-        <w:spacing w:after="0" w:line="240" w:lineRule="auto"/>
-      </w:pPr>
       <w:r>
         <w:t>__________</w:t>
       </w:r>
       <w:r>
         <w:tab/>
       </w:r>
-      <w:hyperlink r:id="rId10" w:history="1">
+      <w:hyperlink r:id="rId11" w:history="1">
         <w:r>
           <w:rPr>
             <w:rStyle w:val="Hyperlink"/>
@@ -625,27 +634,17 @@
     </w:p>
     <w:p>
       <w:pPr>
-        <w:spacing w:after="0" w:line="240" w:lineRule="auto"/>
-      </w:pPr>
-    </w:p>
-    <w:p>
-      <w:pPr>
-        <w:spacing w:after="0" w:line="240" w:lineRule="auto"/>
-        <w:rPr>
-          <w:b/>
-        </w:rPr>
-      </w:pPr>
-      <w:r>
-        <w:rPr>
-          <w:b/>
-        </w:rPr>
-        <w:t>Php Version:</w:t>
-      </w:r>
-    </w:p>
-    <w:p>
-      <w:pPr>
-        <w:spacing w:after="0" w:line="240" w:lineRule="auto"/>
-      </w:pPr>
+        <w:spacing w:before="240" w:line="240" w:lineRule="auto"/>
+        <w:rPr>
+          <w:b/>
+        </w:rPr>
+      </w:pPr>
+      <w:r>
+        <w:rPr>
+          <w:b/>
+        </w:rPr>
+        <w:t>REDCap Upgrade Script</w:t>
+      </w:r>
     </w:p>
     <w:p>
       <w:pPr>
@@ -654,30 +653,10 @@
       <w:r>
         <w:t>__________</w:t>
       </w:r>
-    </w:p>
-    <w:p>
-      <w:pPr>
-        <w:spacing w:after="0" w:line="240" w:lineRule="auto"/>
-      </w:pPr>
-    </w:p>
-    <w:p>
-      <w:pPr>
-        <w:spacing w:after="0" w:line="240" w:lineRule="auto"/>
-        <w:rPr>
-          <w:b/>
-        </w:rPr>
-      </w:pPr>
-      <w:r>
-        <w:rPr>
-          <w:b/>
-        </w:rPr>
-        <w:t>Mysql Version:</w:t>
-      </w:r>
-    </w:p>
-    <w:p>
-      <w:pPr>
-        <w:spacing w:after="0" w:line="240" w:lineRule="auto"/>
-      </w:pPr>
+      <w:r>
+        <w:tab/>
+        <w:t>Date of Upgrade</w:t>
+      </w:r>
     </w:p>
     <w:p>
       <w:pPr>
@@ -686,25 +665,152 @@
       <w:r>
         <w:t>__________</w:t>
       </w:r>
-    </w:p>
-    <w:p>
-      <w:pPr>
-        <w:spacing w:after="0" w:line="240" w:lineRule="auto"/>
-      </w:pPr>
-    </w:p>
-    <w:p>
-      <w:pPr>
-        <w:spacing w:after="0" w:line="240" w:lineRule="auto"/>
-      </w:pPr>
-      <w:r>
+      <w:r>
+        <w:tab/>
+        <w:t>Upgrade Start Time</w:t>
+      </w:r>
+    </w:p>
+    <w:p>
+      <w:pPr>
+        <w:spacing w:after="0" w:line="240" w:lineRule="auto"/>
+      </w:pPr>
+      <w:r>
+        <w:t>__________</w:t>
+      </w:r>
+      <w:r>
+        <w:tab/>
+        <w:t>Upgrade End Time</w:t>
+      </w:r>
+    </w:p>
+    <w:p>
+      <w:pPr>
+        <w:spacing w:after="0" w:line="240" w:lineRule="auto"/>
+      </w:pPr>
+      <w:r>
+        <w:t>__________</w:t>
+      </w:r>
+      <w:r>
+        <w:tab/>
+      </w:r>
+      <w:r>
+        <w:t xml:space="preserve">Date that the BBMC </w:t>
+      </w:r>
+      <w:r>
+        <w:t>requested</w:t>
+      </w:r>
+      <w:r>
+        <w:t xml:space="preserve"> the VM Snapshot was scheduled</w:t>
+      </w:r>
+    </w:p>
+    <w:p>
+      <w:pPr>
+        <w:spacing w:after="0" w:line="240" w:lineRule="auto"/>
+      </w:pPr>
+      <w:r>
+        <w:t>__________</w:t>
+      </w:r>
+      <w:r>
+        <w:tab/>
+        <w:t xml:space="preserve">Date </w:t>
+      </w:r>
+      <w:r>
+        <w:t xml:space="preserve">that </w:t>
+      </w:r>
+      <w:r>
+        <w:t>the BBMC</w:t>
+      </w:r>
+      <w:r>
+        <w:t xml:space="preserve"> verified the </w:t>
+      </w:r>
+      <w:r>
+        <w:t xml:space="preserve">VM Snapshot </w:t>
+      </w:r>
+      <w:r>
+        <w:t>was scheduled</w:t>
+      </w:r>
+    </w:p>
+    <w:p>
+      <w:pPr>
+        <w:spacing w:before="240" w:after="0" w:line="240" w:lineRule="auto"/>
+      </w:pPr>
+      <w:r>
+        <w:t>__________</w:t>
+      </w:r>
+      <w:r>
+        <w:t xml:space="preserve"> </w:t>
+      </w:r>
+      <w:r>
+        <w:rPr>
+          <w:b/>
+        </w:rPr>
+        <w:t>PHP</w:t>
+      </w:r>
+      <w:r>
+        <w:rPr>
+          <w:b/>
+        </w:rPr>
+        <w:t xml:space="preserve"> Versio</w:t>
+      </w:r>
+      <w:r>
+        <w:rPr>
+          <w:b/>
+        </w:rPr>
+        <w:t>n</w:t>
+      </w:r>
+    </w:p>
+    <w:p>
+      <w:pPr>
+        <w:spacing w:before="240" w:after="0" w:line="240" w:lineRule="auto"/>
+        <w:rPr>
+          <w:b/>
+        </w:rPr>
+      </w:pPr>
+      <w:r>
+        <w:t>__________</w:t>
+      </w:r>
+      <w:r>
+        <w:t xml:space="preserve"> </w:t>
+      </w:r>
+      <w:r>
+        <w:rPr>
+          <w:b/>
+        </w:rPr>
+        <w:t>MySQL</w:t>
+      </w:r>
+      <w:r>
+        <w:rPr>
+          <w:b/>
+        </w:rPr>
+        <w:t xml:space="preserve"> Version</w:t>
+      </w:r>
+      <w:bookmarkStart w:id="0" w:name="_GoBack"/>
+      <w:bookmarkEnd w:id="0"/>
+    </w:p>
+    <w:p>
+      <w:pPr>
+        <w:spacing w:before="240" w:after="0" w:line="240" w:lineRule="auto"/>
+        <w:rPr>
+          <w:b/>
+        </w:rPr>
+      </w:pPr>
+      <w:r>
+        <w:rPr>
+          <w:b/>
+        </w:rPr>
         <w:t>REDCap SQL Upgrade Code (</w:t>
       </w:r>
       <w:proofErr w:type="gramStart"/>
       <w:r>
+        <w:rPr>
+          <w:b/>
+        </w:rPr>
         <w:t>copy</w:t>
       </w:r>
       <w:proofErr w:type="gramEnd"/>
       <w:r>
+        <w:rPr>
+          <w:b/>
+        </w:rPr>
         <w:t xml:space="preserve"> the code and paste below):</w:t>
       </w:r>
     </w:p>
@@ -726,8 +832,14 @@
     <w:p>
       <w:pPr>
         <w:spacing w:after="0" w:line="240" w:lineRule="auto"/>
-      </w:pPr>
-      <w:r>
+        <w:rPr>
+          <w:b/>
+        </w:rPr>
+      </w:pPr>
+      <w:r>
+        <w:rPr>
+          <w:b/>
+        </w:rPr>
         <w:t>REDCap SQL Error Log (copy and paste any SQL error messages that occur during the upgrade process):</w:t>
       </w:r>
     </w:p>
@@ -757,13 +869,20 @@
         <w:rPr>
           <w:b/>
         </w:rPr>
-        <w:t>REDCap Upgrade Scripts:</w:t>
-      </w:r>
-    </w:p>
-    <w:p>
-      <w:pPr>
-        <w:spacing w:after="0" w:line="240" w:lineRule="auto"/>
-      </w:pPr>
+        <w:t xml:space="preserve">REDCap </w:t>
+      </w:r>
+      <w:r>
+        <w:rPr>
+          <w:b/>
+        </w:rPr>
+        <w:t>Testing</w:t>
+      </w:r>
+      <w:r>
+        <w:rPr>
+          <w:b/>
+        </w:rPr>
+        <w:t xml:space="preserve"> Scripts:</w:t>
+      </w:r>
     </w:p>
     <w:p>
       <w:pPr>
@@ -781,11 +900,6 @@
       <w:pPr>
         <w:spacing w:after="0" w:line="240" w:lineRule="auto"/>
       </w:pPr>
-    </w:p>
-    <w:p>
-      <w:pPr>
-        <w:spacing w:after="0" w:line="240" w:lineRule="auto"/>
-      </w:pPr>
       <w:r>
         <w:t>__________</w:t>
       </w:r>
@@ -798,11 +912,6 @@
       <w:pPr>
         <w:spacing w:after="0" w:line="240" w:lineRule="auto"/>
       </w:pPr>
-    </w:p>
-    <w:p>
-      <w:pPr>
-        <w:spacing w:after="0" w:line="240" w:lineRule="auto"/>
-      </w:pPr>
       <w:r>
         <w:t>__________</w:t>
       </w:r>
@@ -810,11 +919,6 @@
         <w:tab/>
         <w:t>Control Panel System Configuration Script</w:t>
       </w:r>
-    </w:p>
-    <w:p>
-      <w:pPr>
-        <w:spacing w:after="0" w:line="240" w:lineRule="auto"/>
-      </w:pPr>
     </w:p>
     <w:p>
       <w:pPr>
@@ -836,6 +940,334 @@
     </w:sectPr>
   </w:body>
 </w:document>
+</file>
+
+<file path=word/numbering.xml><?xml version="1.0" encoding="utf-8"?>
+<w:numbering xmlns:wpc="http://schemas.microsoft.com/office/word/2010/wordprocessingCanvas" xmlns:mc="http://schemas.openxmlformats.org/markup-compatibility/2006" xmlns:o="urn:schemas-microsoft-com:office:office" xmlns:r="http://schemas.openxmlformats.org/officeDocument/2006/relationships" xmlns:m="http://schemas.openxmlformats.org/officeDocument/2006/math" xmlns:v="urn:schemas-microsoft-com:vml" xmlns:wp14="http://schemas.microsoft.com/office/word/2010/wordprocessingDrawing" xmlns:wp="http://schemas.openxmlformats.org/drawingml/2006/wordprocessingDrawing" xmlns:w10="urn:schemas-microsoft-com:office:word" xmlns:w="http://schemas.openxmlformats.org/wordprocessingml/2006/main" xmlns:w14="http://schemas.microsoft.com/office/word/2010/wordml" xmlns:wpg="http://schemas.microsoft.com/office/word/2010/wordprocessingGroup" xmlns:wpi="http://schemas.microsoft.com/office/word/2010/wordprocessingInk" xmlns:wne="http://schemas.microsoft.com/office/word/2006/wordml" xmlns:wps="http://schemas.microsoft.com/office/word/2010/wordprocessingShape" mc:Ignorable="w14 wp14">
+  <w:abstractNum w:abstractNumId="0">
+    <w:nsid w:val="2BC436DD"/>
+    <w:multiLevelType w:val="hybridMultilevel"/>
+    <w:tmpl w:val="51DE0C6E"/>
+    <w:lvl w:ilvl="0" w:tplc="04090001">
+      <w:start w:val="1"/>
+      <w:numFmt w:val="bullet"/>
+      <w:lvlText w:val=""/>
+      <w:lvlJc w:val="left"/>
+      <w:pPr>
+        <w:ind w:left="720" w:hanging="360"/>
+      </w:pPr>
+      <w:rPr>
+        <w:rFonts w:ascii="Symbol" w:hAnsi="Symbol" w:hint="default"/>
+      </w:rPr>
+    </w:lvl>
+    <w:lvl w:ilvl="1" w:tplc="04090019" w:tentative="1">
+      <w:start w:val="1"/>
+      <w:numFmt w:val="lowerLetter"/>
+      <w:lvlText w:val="%2."/>
+      <w:lvlJc w:val="left"/>
+      <w:pPr>
+        <w:ind w:left="1440" w:hanging="360"/>
+      </w:pPr>
+    </w:lvl>
+    <w:lvl w:ilvl="2" w:tplc="0409001B" w:tentative="1">
+      <w:start w:val="1"/>
+      <w:numFmt w:val="lowerRoman"/>
+      <w:lvlText w:val="%3."/>
+      <w:lvlJc w:val="right"/>
+      <w:pPr>
+        <w:ind w:left="2160" w:hanging="180"/>
+      </w:pPr>
+    </w:lvl>
+    <w:lvl w:ilvl="3" w:tplc="0409000F" w:tentative="1">
+      <w:start w:val="1"/>
+      <w:numFmt w:val="decimal"/>
+      <w:lvlText w:val="%4."/>
+      <w:lvlJc w:val="left"/>
+      <w:pPr>
+        <w:ind w:left="2880" w:hanging="360"/>
+      </w:pPr>
+    </w:lvl>
+    <w:lvl w:ilvl="4" w:tplc="04090019" w:tentative="1">
+      <w:start w:val="1"/>
+      <w:numFmt w:val="lowerLetter"/>
+      <w:lvlText w:val="%5."/>
+      <w:lvlJc w:val="left"/>
+      <w:pPr>
+        <w:ind w:left="3600" w:hanging="360"/>
+      </w:pPr>
+    </w:lvl>
+    <w:lvl w:ilvl="5" w:tplc="0409001B" w:tentative="1">
+      <w:start w:val="1"/>
+      <w:numFmt w:val="lowerRoman"/>
+      <w:lvlText w:val="%6."/>
+      <w:lvlJc w:val="right"/>
+      <w:pPr>
+        <w:ind w:left="4320" w:hanging="180"/>
+      </w:pPr>
+    </w:lvl>
+    <w:lvl w:ilvl="6" w:tplc="0409000F" w:tentative="1">
+      <w:start w:val="1"/>
+      <w:numFmt w:val="decimal"/>
+      <w:lvlText w:val="%7."/>
+      <w:lvlJc w:val="left"/>
+      <w:pPr>
+        <w:ind w:left="5040" w:hanging="360"/>
+      </w:pPr>
+    </w:lvl>
+    <w:lvl w:ilvl="7" w:tplc="04090019" w:tentative="1">
+      <w:start w:val="1"/>
+      <w:numFmt w:val="lowerLetter"/>
+      <w:lvlText w:val="%8."/>
+      <w:lvlJc w:val="left"/>
+      <w:pPr>
+        <w:ind w:left="5760" w:hanging="360"/>
+      </w:pPr>
+    </w:lvl>
+    <w:lvl w:ilvl="8" w:tplc="0409001B" w:tentative="1">
+      <w:start w:val="1"/>
+      <w:numFmt w:val="lowerRoman"/>
+      <w:lvlText w:val="%9."/>
+      <w:lvlJc w:val="right"/>
+      <w:pPr>
+        <w:ind w:left="6480" w:hanging="180"/>
+      </w:pPr>
+    </w:lvl>
+  </w:abstractNum>
+  <w:abstractNum w:abstractNumId="1">
+    <w:nsid w:val="32DA0149"/>
+    <w:multiLevelType w:val="hybridMultilevel"/>
+    <w:tmpl w:val="1A1891C2"/>
+    <w:lvl w:ilvl="0" w:tplc="04090001">
+      <w:start w:val="1"/>
+      <w:numFmt w:val="bullet"/>
+      <w:lvlText w:val=""/>
+      <w:lvlJc w:val="left"/>
+      <w:pPr>
+        <w:ind w:left="720" w:hanging="360"/>
+      </w:pPr>
+      <w:rPr>
+        <w:rFonts w:ascii="Symbol" w:hAnsi="Symbol" w:hint="default"/>
+      </w:rPr>
+    </w:lvl>
+    <w:lvl w:ilvl="1" w:tplc="04090003" w:tentative="1">
+      <w:start w:val="1"/>
+      <w:numFmt w:val="bullet"/>
+      <w:lvlText w:val="o"/>
+      <w:lvlJc w:val="left"/>
+      <w:pPr>
+        <w:ind w:left="1440" w:hanging="360"/>
+      </w:pPr>
+      <w:rPr>
+        <w:rFonts w:ascii="Courier New" w:hAnsi="Courier New" w:cs="Courier New" w:hint="default"/>
+      </w:rPr>
+    </w:lvl>
+    <w:lvl w:ilvl="2" w:tplc="04090005" w:tentative="1">
+      <w:start w:val="1"/>
+      <w:numFmt w:val="bullet"/>
+      <w:lvlText w:val=""/>
+      <w:lvlJc w:val="left"/>
+      <w:pPr>
+        <w:ind w:left="2160" w:hanging="360"/>
+      </w:pPr>
+      <w:rPr>
+        <w:rFonts w:ascii="Wingdings" w:hAnsi="Wingdings" w:hint="default"/>
+      </w:rPr>
+    </w:lvl>
+    <w:lvl w:ilvl="3" w:tplc="04090001" w:tentative="1">
+      <w:start w:val="1"/>
+      <w:numFmt w:val="bullet"/>
+      <w:lvlText w:val=""/>
+      <w:lvlJc w:val="left"/>
+      <w:pPr>
+        <w:ind w:left="2880" w:hanging="360"/>
+      </w:pPr>
+      <w:rPr>
+        <w:rFonts w:ascii="Symbol" w:hAnsi="Symbol" w:hint="default"/>
+      </w:rPr>
+    </w:lvl>
+    <w:lvl w:ilvl="4" w:tplc="04090003" w:tentative="1">
+      <w:start w:val="1"/>
+      <w:numFmt w:val="bullet"/>
+      <w:lvlText w:val="o"/>
+      <w:lvlJc w:val="left"/>
+      <w:pPr>
+        <w:ind w:left="3600" w:hanging="360"/>
+      </w:pPr>
+      <w:rPr>
+        <w:rFonts w:ascii="Courier New" w:hAnsi="Courier New" w:cs="Courier New" w:hint="default"/>
+      </w:rPr>
+    </w:lvl>
+    <w:lvl w:ilvl="5" w:tplc="04090005" w:tentative="1">
+      <w:start w:val="1"/>
+      <w:numFmt w:val="bullet"/>
+      <w:lvlText w:val=""/>
+      <w:lvlJc w:val="left"/>
+      <w:pPr>
+        <w:ind w:left="4320" w:hanging="360"/>
+      </w:pPr>
+      <w:rPr>
+        <w:rFonts w:ascii="Wingdings" w:hAnsi="Wingdings" w:hint="default"/>
+      </w:rPr>
+    </w:lvl>
+    <w:lvl w:ilvl="6" w:tplc="04090001" w:tentative="1">
+      <w:start w:val="1"/>
+      <w:numFmt w:val="bullet"/>
+      <w:lvlText w:val=""/>
+      <w:lvlJc w:val="left"/>
+      <w:pPr>
+        <w:ind w:left="5040" w:hanging="360"/>
+      </w:pPr>
+      <w:rPr>
+        <w:rFonts w:ascii="Symbol" w:hAnsi="Symbol" w:hint="default"/>
+      </w:rPr>
+    </w:lvl>
+    <w:lvl w:ilvl="7" w:tplc="04090003" w:tentative="1">
+      <w:start w:val="1"/>
+      <w:numFmt w:val="bullet"/>
+      <w:lvlText w:val="o"/>
+      <w:lvlJc w:val="left"/>
+      <w:pPr>
+        <w:ind w:left="5760" w:hanging="360"/>
+      </w:pPr>
+      <w:rPr>
+        <w:rFonts w:ascii="Courier New" w:hAnsi="Courier New" w:cs="Courier New" w:hint="default"/>
+      </w:rPr>
+    </w:lvl>
+    <w:lvl w:ilvl="8" w:tplc="04090005" w:tentative="1">
+      <w:start w:val="1"/>
+      <w:numFmt w:val="bullet"/>
+      <w:lvlText w:val=""/>
+      <w:lvlJc w:val="left"/>
+      <w:pPr>
+        <w:ind w:left="6480" w:hanging="360"/>
+      </w:pPr>
+      <w:rPr>
+        <w:rFonts w:ascii="Wingdings" w:hAnsi="Wingdings" w:hint="default"/>
+      </w:rPr>
+    </w:lvl>
+  </w:abstractNum>
+  <w:abstractNum w:abstractNumId="2">
+    <w:nsid w:val="469F0101"/>
+    <w:multiLevelType w:val="hybridMultilevel"/>
+    <w:tmpl w:val="83607C80"/>
+    <w:lvl w:ilvl="0" w:tplc="18141C42">
+      <w:numFmt w:val="bullet"/>
+      <w:lvlText w:val=""/>
+      <w:lvlJc w:val="left"/>
+      <w:pPr>
+        <w:ind w:left="720" w:hanging="360"/>
+      </w:pPr>
+      <w:rPr>
+        <w:rFonts w:ascii="Symbol" w:eastAsiaTheme="minorHAnsi" w:hAnsi="Symbol" w:cstheme="minorBidi" w:hint="default"/>
+      </w:rPr>
+    </w:lvl>
+    <w:lvl w:ilvl="1" w:tplc="04090003" w:tentative="1">
+      <w:start w:val="1"/>
+      <w:numFmt w:val="bullet"/>
+      <w:lvlText w:val="o"/>
+      <w:lvlJc w:val="left"/>
+      <w:pPr>
+        <w:ind w:left="1440" w:hanging="360"/>
+      </w:pPr>
+      <w:rPr>
+        <w:rFonts w:ascii="Courier New" w:hAnsi="Courier New" w:cs="Courier New" w:hint="default"/>
+      </w:rPr>
+    </w:lvl>
+    <w:lvl w:ilvl="2" w:tplc="04090005" w:tentative="1">
+      <w:start w:val="1"/>
+      <w:numFmt w:val="bullet"/>
+      <w:lvlText w:val=""/>
+      <w:lvlJc w:val="left"/>
+      <w:pPr>
+        <w:ind w:left="2160" w:hanging="360"/>
+      </w:pPr>
+      <w:rPr>
+        <w:rFonts w:ascii="Wingdings" w:hAnsi="Wingdings" w:hint="default"/>
+      </w:rPr>
+    </w:lvl>
+    <w:lvl w:ilvl="3" w:tplc="04090001" w:tentative="1">
+      <w:start w:val="1"/>
+      <w:numFmt w:val="bullet"/>
+      <w:lvlText w:val=""/>
+      <w:lvlJc w:val="left"/>
+      <w:pPr>
+        <w:ind w:left="2880" w:hanging="360"/>
+      </w:pPr>
+      <w:rPr>
+        <w:rFonts w:ascii="Symbol" w:hAnsi="Symbol" w:hint="default"/>
+      </w:rPr>
+    </w:lvl>
+    <w:lvl w:ilvl="4" w:tplc="04090003" w:tentative="1">
+      <w:start w:val="1"/>
+      <w:numFmt w:val="bullet"/>
+      <w:lvlText w:val="o"/>
+      <w:lvlJc w:val="left"/>
+      <w:pPr>
+        <w:ind w:left="3600" w:hanging="360"/>
+      </w:pPr>
+      <w:rPr>
+        <w:rFonts w:ascii="Courier New" w:hAnsi="Courier New" w:cs="Courier New" w:hint="default"/>
+      </w:rPr>
+    </w:lvl>
+    <w:lvl w:ilvl="5" w:tplc="04090005" w:tentative="1">
+      <w:start w:val="1"/>
+      <w:numFmt w:val="bullet"/>
+      <w:lvlText w:val=""/>
+      <w:lvlJc w:val="left"/>
+      <w:pPr>
+        <w:ind w:left="4320" w:hanging="360"/>
+      </w:pPr>
+      <w:rPr>
+        <w:rFonts w:ascii="Wingdings" w:hAnsi="Wingdings" w:hint="default"/>
+      </w:rPr>
+    </w:lvl>
+    <w:lvl w:ilvl="6" w:tplc="04090001" w:tentative="1">
+      <w:start w:val="1"/>
+      <w:numFmt w:val="bullet"/>
+      <w:lvlText w:val=""/>
+      <w:lvlJc w:val="left"/>
+      <w:pPr>
+        <w:ind w:left="5040" w:hanging="360"/>
+      </w:pPr>
+      <w:rPr>
+        <w:rFonts w:ascii="Symbol" w:hAnsi="Symbol" w:hint="default"/>
+      </w:rPr>
+    </w:lvl>
+    <w:lvl w:ilvl="7" w:tplc="04090003" w:tentative="1">
+      <w:start w:val="1"/>
+      <w:numFmt w:val="bullet"/>
+      <w:lvlText w:val="o"/>
+      <w:lvlJc w:val="left"/>
+      <w:pPr>
+        <w:ind w:left="5760" w:hanging="360"/>
+      </w:pPr>
+      <w:rPr>
+        <w:rFonts w:ascii="Courier New" w:hAnsi="Courier New" w:cs="Courier New" w:hint="default"/>
+      </w:rPr>
+    </w:lvl>
+    <w:lvl w:ilvl="8" w:tplc="04090005" w:tentative="1">
+      <w:start w:val="1"/>
+      <w:numFmt w:val="bullet"/>
+      <w:lvlText w:val=""/>
+      <w:lvlJc w:val="left"/>
+      <w:pPr>
+        <w:ind w:left="6480" w:hanging="360"/>
+      </w:pPr>
+      <w:rPr>
+        <w:rFonts w:ascii="Wingdings" w:hAnsi="Wingdings" w:hint="default"/>
+      </w:rPr>
+    </w:lvl>
+  </w:abstractNum>
+  <w:num w:numId="1">
+    <w:abstractNumId w:val="0"/>
+  </w:num>
+  <w:num w:numId="2">
+    <w:abstractNumId w:val="1"/>
+  </w:num>
+  <w:num w:numId="3">
+    <w:abstractNumId w:val="2"/>
+  </w:num>
+</w:numbering>
 </file>
 
 <file path=word/styles.xml><?xml version="1.0" encoding="utf-8"?>
@@ -998,10 +1430,32 @@
     <w:name w:val="Normal"/>
     <w:qFormat/>
   </w:style>
+  <w:style w:type="paragraph" w:styleId="Heading1">
+    <w:name w:val="heading 1"/>
+    <w:basedOn w:val="Normal"/>
+    <w:next w:val="Normal"/>
+    <w:link w:val="Heading1Char"/>
+    <w:uiPriority w:val="9"/>
+    <w:qFormat/>
+    <w:rsid w:val="006E22BE"/>
+    <w:pPr>
+      <w:keepNext/>
+      <w:keepLines/>
+      <w:spacing w:before="480" w:after="0"/>
+      <w:outlineLvl w:val="0"/>
+    </w:pPr>
+    <w:rPr>
+      <w:rFonts w:asciiTheme="majorHAnsi" w:eastAsiaTheme="majorEastAsia" w:hAnsiTheme="majorHAnsi" w:cstheme="majorBidi"/>
+      <w:b/>
+      <w:bCs/>
+      <w:color w:val="365F91" w:themeColor="accent1" w:themeShade="BF"/>
+      <w:sz w:val="28"/>
+      <w:szCs w:val="28"/>
+    </w:rPr>
+  </w:style>
   <w:style w:type="character" w:default="1" w:styleId="DefaultParagraphFont">
     <w:name w:val="Default Paragraph Font"/>
     <w:uiPriority w:val="1"/>
-    <w:semiHidden/>
     <w:unhideWhenUsed/>
   </w:style>
   <w:style w:type="table" w:default="1" w:styleId="TableNormal">
@@ -1046,6 +1500,32 @@
     <w:rPr>
       <w:color w:val="800080" w:themeColor="followedHyperlink"/>
       <w:u w:val="single"/>
+    </w:rPr>
+  </w:style>
+  <w:style w:type="paragraph" w:styleId="ListParagraph">
+    <w:name w:val="List Paragraph"/>
+    <w:basedOn w:val="Normal"/>
+    <w:uiPriority w:val="34"/>
+    <w:qFormat/>
+    <w:rsid w:val="00C63016"/>
+    <w:pPr>
+      <w:ind w:left="720"/>
+      <w:contextualSpacing/>
+    </w:pPr>
+  </w:style>
+  <w:style w:type="character" w:customStyle="1" w:styleId="Heading1Char">
+    <w:name w:val="Heading 1 Char"/>
+    <w:basedOn w:val="DefaultParagraphFont"/>
+    <w:link w:val="Heading1"/>
+    <w:uiPriority w:val="9"/>
+    <w:rsid w:val="006E22BE"/>
+    <w:rPr>
+      <w:rFonts w:asciiTheme="majorHAnsi" w:eastAsiaTheme="majorEastAsia" w:hAnsiTheme="majorHAnsi" w:cstheme="majorBidi"/>
+      <w:b/>
+      <w:bCs/>
+      <w:color w:val="365F91" w:themeColor="accent1" w:themeShade="BF"/>
+      <w:sz w:val="28"/>
+      <w:szCs w:val="28"/>
     </w:rPr>
   </w:style>
 </w:styles>
@@ -1211,10 +1691,32 @@
     <w:name w:val="Normal"/>
     <w:qFormat/>
   </w:style>
+  <w:style w:type="paragraph" w:styleId="Heading1">
+    <w:name w:val="heading 1"/>
+    <w:basedOn w:val="Normal"/>
+    <w:next w:val="Normal"/>
+    <w:link w:val="Heading1Char"/>
+    <w:uiPriority w:val="9"/>
+    <w:qFormat/>
+    <w:rsid w:val="006E22BE"/>
+    <w:pPr>
+      <w:keepNext/>
+      <w:keepLines/>
+      <w:spacing w:before="480" w:after="0"/>
+      <w:outlineLvl w:val="0"/>
+    </w:pPr>
+    <w:rPr>
+      <w:rFonts w:asciiTheme="majorHAnsi" w:eastAsiaTheme="majorEastAsia" w:hAnsiTheme="majorHAnsi" w:cstheme="majorBidi"/>
+      <w:b/>
+      <w:bCs/>
+      <w:color w:val="365F91" w:themeColor="accent1" w:themeShade="BF"/>
+      <w:sz w:val="28"/>
+      <w:szCs w:val="28"/>
+    </w:rPr>
+  </w:style>
   <w:style w:type="character" w:default="1" w:styleId="DefaultParagraphFont">
     <w:name w:val="Default Paragraph Font"/>
     <w:uiPriority w:val="1"/>
-    <w:semiHidden/>
     <w:unhideWhenUsed/>
   </w:style>
   <w:style w:type="table" w:default="1" w:styleId="TableNormal">
@@ -1259,6 +1761,32 @@
     <w:rPr>
       <w:color w:val="800080" w:themeColor="followedHyperlink"/>
       <w:u w:val="single"/>
+    </w:rPr>
+  </w:style>
+  <w:style w:type="paragraph" w:styleId="ListParagraph">
+    <w:name w:val="List Paragraph"/>
+    <w:basedOn w:val="Normal"/>
+    <w:uiPriority w:val="34"/>
+    <w:qFormat/>
+    <w:rsid w:val="00C63016"/>
+    <w:pPr>
+      <w:ind w:left="720"/>
+      <w:contextualSpacing/>
+    </w:pPr>
+  </w:style>
+  <w:style w:type="character" w:customStyle="1" w:styleId="Heading1Char">
+    <w:name w:val="Heading 1 Char"/>
+    <w:basedOn w:val="DefaultParagraphFont"/>
+    <w:link w:val="Heading1"/>
+    <w:uiPriority w:val="9"/>
+    <w:rsid w:val="006E22BE"/>
+    <w:rPr>
+      <w:rFonts w:asciiTheme="majorHAnsi" w:eastAsiaTheme="majorEastAsia" w:hAnsiTheme="majorHAnsi" w:cstheme="majorBidi"/>
+      <w:b/>
+      <w:bCs/>
+      <w:color w:val="365F91" w:themeColor="accent1" w:themeShade="BF"/>
+      <w:sz w:val="28"/>
+      <w:szCs w:val="28"/>
     </w:rPr>
   </w:style>
 </w:styles>

</xml_diff>

<commit_message>
Updated REDCap upgrade protocol
</commit_message>
<xml_diff>
--- a/REDCapGovernance/Other/REDCap Upgrade Documents/REDCapUpgradeProtocol.docx
+++ b/REDCapGovernance/Other/REDCap Upgrade Documents/REDCapUpgradeProtocol.docx
@@ -5,13 +5,6 @@
     <w:p>
       <w:pPr>
         <w:spacing w:after="0" w:line="240" w:lineRule="auto"/>
-      </w:pPr>
-      <w:bookmarkStart w:id="0" w:name="_GoBack"/>
-      <w:bookmarkEnd w:id="0"/>
-    </w:p>
-    <w:p>
-      <w:pPr>
-        <w:spacing w:after="0" w:line="240" w:lineRule="auto"/>
         <w:rPr>
           <w:b/>
         </w:rPr>
@@ -41,7 +34,7 @@
       <w:r>
         <w:t xml:space="preserve">: </w:t>
       </w:r>
-      <w:hyperlink r:id="rId6" w:history="1">
+      <w:hyperlink r:id="rId7" w:history="1">
         <w:r>
           <w:rPr>
             <w:rStyle w:val="Hyperlink"/>
@@ -63,7 +56,7 @@
       <w:r>
         <w:t xml:space="preserve">: </w:t>
       </w:r>
-      <w:hyperlink r:id="rId7" w:history="1">
+      <w:hyperlink r:id="rId8" w:history="1">
         <w:r>
           <w:rPr>
             <w:rStyle w:val="Hyperlink"/>
@@ -93,7 +86,7 @@
         </w:rPr>
         <w:t xml:space="preserve"> </w:t>
       </w:r>
-      <w:hyperlink r:id="rId8" w:history="1">
+      <w:hyperlink r:id="rId9" w:history="1">
         <w:r>
           <w:rPr>
             <w:rStyle w:val="Hyperlink"/>
@@ -259,6 +252,55 @@
       <w:pPr>
         <w:spacing w:after="0" w:line="240" w:lineRule="auto"/>
       </w:pPr>
+    </w:p>
+    <w:p>
+      <w:pPr>
+        <w:spacing w:after="0" w:line="240" w:lineRule="auto"/>
+      </w:pPr>
+      <w:r>
+        <w:t>Before Starting Upgrade:</w:t>
+      </w:r>
+    </w:p>
+    <w:p>
+      <w:pPr>
+        <w:pStyle w:val="ListParagraph"/>
+        <w:numPr>
+          <w:ilvl w:val="0"/>
+          <w:numId w:val="4"/>
+        </w:numPr>
+        <w:spacing w:after="0" w:line="240" w:lineRule="auto"/>
+        <w:ind w:left="360"/>
+      </w:pPr>
+      <w:r>
+        <w:t xml:space="preserve">Notify users that </w:t>
+      </w:r>
+      <w:r>
+        <w:t>REDCap will be unavailable</w:t>
+      </w:r>
+    </w:p>
+    <w:p>
+      <w:pPr>
+        <w:pStyle w:val="ListParagraph"/>
+        <w:numPr>
+          <w:ilvl w:val="0"/>
+          <w:numId w:val="4"/>
+        </w:numPr>
+        <w:spacing w:after="0" w:line="240" w:lineRule="auto"/>
+        <w:ind w:left="360"/>
+      </w:pPr>
+      <w:r>
+        <w:t>Take REDCap offline using the REDCap control panel</w:t>
+      </w:r>
+    </w:p>
+    <w:p>
+      <w:pPr>
+        <w:spacing w:after="0" w:line="240" w:lineRule="auto"/>
+      </w:pPr>
+    </w:p>
+    <w:p>
+      <w:pPr>
+        <w:spacing w:after="0" w:line="240" w:lineRule="auto"/>
+      </w:pPr>
       <w:r>
         <w:t>PHP</w:t>
       </w:r>
@@ -456,11 +498,8 @@
       <w:pPr>
         <w:spacing w:after="0" w:line="240" w:lineRule="auto"/>
       </w:pPr>
-    </w:p>
-    <w:p>
-      <w:pPr>
-        <w:spacing w:after="0" w:line="240" w:lineRule="auto"/>
-      </w:pPr>
+      <w:bookmarkStart w:id="0" w:name="_GoBack"/>
+      <w:bookmarkEnd w:id="0"/>
       <w:r>
         <w:rPr>
           <w:b/>
@@ -498,7 +537,45 @@
         <w:ind w:left="360"/>
       </w:pPr>
       <w:r>
-        <w:t>If there are NO testing errors detected, notify users that REDCap is available for use</w:t>
+        <w:t xml:space="preserve">If NO testing errors </w:t>
+      </w:r>
+      <w:r>
+        <w:t xml:space="preserve">are </w:t>
+      </w:r>
+      <w:r>
+        <w:t>detected</w:t>
+      </w:r>
+      <w:r>
+        <w:t>:</w:t>
+      </w:r>
+    </w:p>
+    <w:p>
+      <w:pPr>
+        <w:pStyle w:val="ListParagraph"/>
+        <w:numPr>
+          <w:ilvl w:val="1"/>
+          <w:numId w:val="2"/>
+        </w:numPr>
+        <w:spacing w:after="0" w:line="240" w:lineRule="auto"/>
+      </w:pPr>
+      <w:r>
+        <w:t>Put REDCap back online using the REDCap control panel</w:t>
+      </w:r>
+    </w:p>
+    <w:p>
+      <w:pPr>
+        <w:pStyle w:val="ListParagraph"/>
+        <w:numPr>
+          <w:ilvl w:val="1"/>
+          <w:numId w:val="2"/>
+        </w:numPr>
+        <w:spacing w:after="0" w:line="240" w:lineRule="auto"/>
+      </w:pPr>
+      <w:r>
+        <w:t>N</w:t>
+      </w:r>
+      <w:r>
+        <w:t>otify users that REDCap is available for use</w:t>
       </w:r>
       <w:r>
         <w:t xml:space="preserve"> through the REDCap control panel</w:t>
@@ -507,7 +584,6 @@
         <w:t>.</w:t>
       </w:r>
     </w:p>
-    <w:p/>
     <w:p>
       <w:pPr>
         <w:pStyle w:val="Heading1"/>
@@ -539,7 +615,7 @@
         <w:tab/>
         <w:t xml:space="preserve">Development: </w:t>
       </w:r>
-      <w:hyperlink r:id="rId9" w:history="1">
+      <w:hyperlink r:id="rId10" w:history="1">
         <w:r>
           <w:rPr>
             <w:rStyle w:val="Hyperlink"/>
@@ -559,7 +635,7 @@
         <w:tab/>
         <w:t xml:space="preserve">BBMC: </w:t>
       </w:r>
-      <w:hyperlink r:id="rId10" w:history="1">
+      <w:hyperlink r:id="rId11" w:history="1">
         <w:r>
           <w:rPr>
             <w:rStyle w:val="Hyperlink"/>
@@ -592,7 +668,7 @@
       <w:r>
         <w:tab/>
       </w:r>
-      <w:hyperlink r:id="rId11" w:history="1">
+      <w:hyperlink r:id="rId12" w:history="1">
         <w:r>
           <w:rPr>
             <w:rStyle w:val="Hyperlink"/>
@@ -889,7 +965,7 @@
     </w:p>
     <w:sectPr>
       <w:pgSz w:w="12240" w:h="15840"/>
-      <w:pgMar w:top="1440" w:right="1440" w:bottom="1440" w:left="1440" w:header="720" w:footer="720" w:gutter="0"/>
+      <w:pgMar w:top="936" w:right="1440" w:bottom="936" w:left="1440" w:header="720" w:footer="720" w:gutter="0"/>
       <w:cols w:space="720"/>
       <w:docGrid w:linePitch="360"/>
     </w:sectPr>
@@ -900,6 +976,119 @@
 <file path=word/numbering.xml><?xml version="1.0" encoding="utf-8"?>
 <w:numbering xmlns:wpc="http://schemas.microsoft.com/office/word/2010/wordprocessingCanvas" xmlns:mc="http://schemas.openxmlformats.org/markup-compatibility/2006" xmlns:o="urn:schemas-microsoft-com:office:office" xmlns:r="http://schemas.openxmlformats.org/officeDocument/2006/relationships" xmlns:m="http://schemas.openxmlformats.org/officeDocument/2006/math" xmlns:v="urn:schemas-microsoft-com:vml" xmlns:wp14="http://schemas.microsoft.com/office/word/2010/wordprocessingDrawing" xmlns:wp="http://schemas.openxmlformats.org/drawingml/2006/wordprocessingDrawing" xmlns:w10="urn:schemas-microsoft-com:office:word" xmlns:w="http://schemas.openxmlformats.org/wordprocessingml/2006/main" xmlns:w14="http://schemas.microsoft.com/office/word/2010/wordml" xmlns:wpg="http://schemas.microsoft.com/office/word/2010/wordprocessingGroup" xmlns:wpi="http://schemas.microsoft.com/office/word/2010/wordprocessingInk" xmlns:wne="http://schemas.microsoft.com/office/word/2006/wordml" xmlns:wps="http://schemas.microsoft.com/office/word/2010/wordprocessingShape" mc:Ignorable="w14 wp14">
   <w:abstractNum w:abstractNumId="0">
+    <w:nsid w:val="03D94483"/>
+    <w:multiLevelType w:val="hybridMultilevel"/>
+    <w:tmpl w:val="4F468484"/>
+    <w:lvl w:ilvl="0" w:tplc="04090001">
+      <w:start w:val="1"/>
+      <w:numFmt w:val="bullet"/>
+      <w:lvlText w:val=""/>
+      <w:lvlJc w:val="left"/>
+      <w:pPr>
+        <w:ind w:left="720" w:hanging="360"/>
+      </w:pPr>
+      <w:rPr>
+        <w:rFonts w:ascii="Symbol" w:hAnsi="Symbol" w:hint="default"/>
+      </w:rPr>
+    </w:lvl>
+    <w:lvl w:ilvl="1" w:tplc="04090003" w:tentative="1">
+      <w:start w:val="1"/>
+      <w:numFmt w:val="bullet"/>
+      <w:lvlText w:val="o"/>
+      <w:lvlJc w:val="left"/>
+      <w:pPr>
+        <w:ind w:left="1440" w:hanging="360"/>
+      </w:pPr>
+      <w:rPr>
+        <w:rFonts w:ascii="Courier New" w:hAnsi="Courier New" w:cs="Courier New" w:hint="default"/>
+      </w:rPr>
+    </w:lvl>
+    <w:lvl w:ilvl="2" w:tplc="04090005" w:tentative="1">
+      <w:start w:val="1"/>
+      <w:numFmt w:val="bullet"/>
+      <w:lvlText w:val=""/>
+      <w:lvlJc w:val="left"/>
+      <w:pPr>
+        <w:ind w:left="2160" w:hanging="360"/>
+      </w:pPr>
+      <w:rPr>
+        <w:rFonts w:ascii="Wingdings" w:hAnsi="Wingdings" w:hint="default"/>
+      </w:rPr>
+    </w:lvl>
+    <w:lvl w:ilvl="3" w:tplc="04090001" w:tentative="1">
+      <w:start w:val="1"/>
+      <w:numFmt w:val="bullet"/>
+      <w:lvlText w:val=""/>
+      <w:lvlJc w:val="left"/>
+      <w:pPr>
+        <w:ind w:left="2880" w:hanging="360"/>
+      </w:pPr>
+      <w:rPr>
+        <w:rFonts w:ascii="Symbol" w:hAnsi="Symbol" w:hint="default"/>
+      </w:rPr>
+    </w:lvl>
+    <w:lvl w:ilvl="4" w:tplc="04090003" w:tentative="1">
+      <w:start w:val="1"/>
+      <w:numFmt w:val="bullet"/>
+      <w:lvlText w:val="o"/>
+      <w:lvlJc w:val="left"/>
+      <w:pPr>
+        <w:ind w:left="3600" w:hanging="360"/>
+      </w:pPr>
+      <w:rPr>
+        <w:rFonts w:ascii="Courier New" w:hAnsi="Courier New" w:cs="Courier New" w:hint="default"/>
+      </w:rPr>
+    </w:lvl>
+    <w:lvl w:ilvl="5" w:tplc="04090005" w:tentative="1">
+      <w:start w:val="1"/>
+      <w:numFmt w:val="bullet"/>
+      <w:lvlText w:val=""/>
+      <w:lvlJc w:val="left"/>
+      <w:pPr>
+        <w:ind w:left="4320" w:hanging="360"/>
+      </w:pPr>
+      <w:rPr>
+        <w:rFonts w:ascii="Wingdings" w:hAnsi="Wingdings" w:hint="default"/>
+      </w:rPr>
+    </w:lvl>
+    <w:lvl w:ilvl="6" w:tplc="04090001" w:tentative="1">
+      <w:start w:val="1"/>
+      <w:numFmt w:val="bullet"/>
+      <w:lvlText w:val=""/>
+      <w:lvlJc w:val="left"/>
+      <w:pPr>
+        <w:ind w:left="5040" w:hanging="360"/>
+      </w:pPr>
+      <w:rPr>
+        <w:rFonts w:ascii="Symbol" w:hAnsi="Symbol" w:hint="default"/>
+      </w:rPr>
+    </w:lvl>
+    <w:lvl w:ilvl="7" w:tplc="04090003" w:tentative="1">
+      <w:start w:val="1"/>
+      <w:numFmt w:val="bullet"/>
+      <w:lvlText w:val="o"/>
+      <w:lvlJc w:val="left"/>
+      <w:pPr>
+        <w:ind w:left="5760" w:hanging="360"/>
+      </w:pPr>
+      <w:rPr>
+        <w:rFonts w:ascii="Courier New" w:hAnsi="Courier New" w:cs="Courier New" w:hint="default"/>
+      </w:rPr>
+    </w:lvl>
+    <w:lvl w:ilvl="8" w:tplc="04090005" w:tentative="1">
+      <w:start w:val="1"/>
+      <w:numFmt w:val="bullet"/>
+      <w:lvlText w:val=""/>
+      <w:lvlJc w:val="left"/>
+      <w:pPr>
+        <w:ind w:left="6480" w:hanging="360"/>
+      </w:pPr>
+      <w:rPr>
+        <w:rFonts w:ascii="Wingdings" w:hAnsi="Wingdings" w:hint="default"/>
+      </w:rPr>
+    </w:lvl>
+  </w:abstractNum>
+  <w:abstractNum w:abstractNumId="1">
     <w:nsid w:val="2BC436DD"/>
     <w:multiLevelType w:val="hybridMultilevel"/>
     <w:tmpl w:val="51DE0C6E"/>
@@ -988,10 +1177,10 @@
       </w:pPr>
     </w:lvl>
   </w:abstractNum>
-  <w:abstractNum w:abstractNumId="1">
+  <w:abstractNum w:abstractNumId="2">
     <w:nsid w:val="32DA0149"/>
     <w:multiLevelType w:val="hybridMultilevel"/>
-    <w:tmpl w:val="1A1891C2"/>
+    <w:tmpl w:val="1130C550"/>
     <w:lvl w:ilvl="0" w:tplc="04090001">
       <w:start w:val="1"/>
       <w:numFmt w:val="bullet"/>
@@ -1004,7 +1193,7 @@
         <w:rFonts w:ascii="Symbol" w:hAnsi="Symbol" w:hint="default"/>
       </w:rPr>
     </w:lvl>
-    <w:lvl w:ilvl="1" w:tplc="04090003" w:tentative="1">
+    <w:lvl w:ilvl="1" w:tplc="04090003">
       <w:start w:val="1"/>
       <w:numFmt w:val="bullet"/>
       <w:lvlText w:val="o"/>
@@ -1101,7 +1290,7 @@
       </w:rPr>
     </w:lvl>
   </w:abstractNum>
-  <w:abstractNum w:abstractNumId="2">
+  <w:abstractNum w:abstractNumId="3">
     <w:nsid w:val="469F0101"/>
     <w:multiLevelType w:val="hybridMultilevel"/>
     <w:tmpl w:val="83607C80"/>
@@ -1214,13 +1403,16 @@
     </w:lvl>
   </w:abstractNum>
   <w:num w:numId="1">
-    <w:abstractNumId w:val="0"/>
+    <w:abstractNumId w:val="1"/>
   </w:num>
   <w:num w:numId="2">
-    <w:abstractNumId w:val="1"/>
+    <w:abstractNumId w:val="2"/>
   </w:num>
   <w:num w:numId="3">
-    <w:abstractNumId w:val="2"/>
+    <w:abstractNumId w:val="3"/>
+  </w:num>
+  <w:num w:numId="4">
+    <w:abstractNumId w:val="0"/>
   </w:num>
 </w:numbering>
 </file>
@@ -2032,4 +2224,16 @@
   <a:objectDefaults/>
   <a:extraClrSchemeLst/>
 </a:theme>
+</file>
+
+<file path=customXml/item1.xml><?xml version="1.0" encoding="utf-8"?>
+<b:Sources xmlns:b="http://schemas.openxmlformats.org/officeDocument/2006/bibliography" xmlns="http://schemas.openxmlformats.org/officeDocument/2006/bibliography" SelectedStyle="\APA.XSL" StyleName="APA"/>
+</file>
+
+<file path=customXml/itemProps1.xml><?xml version="1.0" encoding="utf-8"?>
+<ds:datastoreItem xmlns:ds="http://schemas.openxmlformats.org/officeDocument/2006/customXml" ds:itemID="{1123D075-A2D1-41D6-A1D1-9D32B6E5B66E}">
+  <ds:schemaRefs>
+    <ds:schemaRef ds:uri="http://schemas.openxmlformats.org/officeDocument/2006/bibliography"/>
+  </ds:schemaRefs>
+</ds:datastoreItem>
 </file>
</xml_diff>

<commit_message>
Added archive location to upgrade documentation
</commit_message>
<xml_diff>
--- a/REDCapGovernance/Other/REDCap Upgrade Documents/REDCapUpgradeProtocol.docx
+++ b/REDCapGovernance/Other/REDCap Upgrade Documents/REDCapUpgradeProtocol.docx
@@ -272,10 +272,7 @@
         <w:ind w:left="360"/>
       </w:pPr>
       <w:r>
-        <w:t xml:space="preserve">Notify users that </w:t>
-      </w:r>
-      <w:r>
-        <w:t>REDCap will be unavailable</w:t>
+        <w:t>Notify users that REDCap will be unavailable</w:t>
       </w:r>
     </w:p>
     <w:p>
@@ -383,11 +380,13 @@
         <w:pStyle w:val="ListParagraph"/>
         <w:numPr>
           <w:ilvl w:val="0"/>
-          <w:numId w:val="1"/>
+          <w:numId w:val="5"/>
         </w:numPr>
         <w:spacing w:after="0" w:line="240" w:lineRule="auto"/>
         <w:ind w:left="360"/>
       </w:pPr>
+      <w:bookmarkStart w:id="0" w:name="_GoBack"/>
+      <w:bookmarkEnd w:id="0"/>
       <w:r>
         <w:t xml:space="preserve">During the upgrade, copy and paste the sql update code into a </w:t>
       </w:r>
@@ -401,13 +400,7 @@
         <w:t xml:space="preserve">  It will be saved at </w:t>
       </w:r>
       <w:r>
-        <w:rPr>
-          <w:color w:val="FF0000"/>
-        </w:rPr>
-        <w:t xml:space="preserve">zzzz </w:t>
-      </w:r>
-      <w:r>
-        <w:t>on the file server.</w:t>
+        <w:t>the following location on the file server:</w:t>
       </w:r>
     </w:p>
     <w:p>
@@ -418,13 +411,12 @@
           <w:numId w:val="1"/>
         </w:numPr>
         <w:spacing w:after="0" w:line="240" w:lineRule="auto"/>
-        <w:ind w:left="360"/>
-      </w:pPr>
-      <w:r>
-        <w:t>Run sql from the MySQL</w:t>
-      </w:r>
-      <w:r>
-        <w:t xml:space="preserve"> workbench NOT from phpMyAdmin.  </w:t>
+      </w:pPr>
+      <w:r>
+        <w:t>S:\CCA</w:t>
+      </w:r>
+      <w:r>
+        <w:t>N\CCANResEval\MIECHV\RedCap\UpgradeDocumentationArchive</w:t>
       </w:r>
     </w:p>
     <w:p>
@@ -438,19 +430,10 @@
         <w:ind w:left="360"/>
       </w:pPr>
       <w:r>
-        <w:t>All database messages are saved in a second text document, r</w:t>
-      </w:r>
-      <w:r>
-        <w:t xml:space="preserve">egardless if errors are present.  It will be saved at </w:t>
-      </w:r>
-      <w:r>
-        <w:rPr>
-          <w:color w:val="FF0000"/>
-        </w:rPr>
-        <w:t xml:space="preserve">zzzz </w:t>
-      </w:r>
-      <w:r>
-        <w:t>on the file server.</w:t>
+        <w:t>Run sql from the MySQL</w:t>
+      </w:r>
+      <w:r>
+        <w:t xml:space="preserve"> workbench NOT from phpMyAdmin.  </w:t>
       </w:r>
     </w:p>
     <w:p>
@@ -464,13 +447,13 @@
         <w:ind w:left="360"/>
       </w:pPr>
       <w:r>
-        <w:t xml:space="preserve">If any </w:t>
-      </w:r>
-      <w:r>
-        <w:t xml:space="preserve">SQL </w:t>
-      </w:r>
-      <w:r>
-        <w:t>errors occur, record error message, stop upgrade, and request the VM snapshot be reverted to the saved version.</w:t>
+        <w:t>All database messages are saved in a second text document, r</w:t>
+      </w:r>
+      <w:r>
+        <w:t xml:space="preserve">egardless if errors are present.  </w:t>
+      </w:r>
+      <w:r>
+        <w:t>It will be saved at the following location on the file server:</w:t>
       </w:r>
     </w:p>
     <w:p>
@@ -481,36 +464,13 @@
           <w:numId w:val="1"/>
         </w:numPr>
         <w:spacing w:after="0" w:line="240" w:lineRule="auto"/>
-        <w:ind w:left="360"/>
-      </w:pPr>
-      <w:r>
-        <w:t>After successful completion of the upgrade process, go through the upgrade test scripts for REDCap.</w:t>
-      </w:r>
-    </w:p>
-    <w:p>
-      <w:pPr>
-        <w:pStyle w:val="ListParagraph"/>
-        <w:spacing w:after="0" w:line="240" w:lineRule="auto"/>
-        <w:ind w:left="360"/>
-      </w:pPr>
-    </w:p>
-    <w:p>
-      <w:pPr>
-        <w:spacing w:after="0" w:line="240" w:lineRule="auto"/>
-      </w:pPr>
-      <w:bookmarkStart w:id="0" w:name="_GoBack"/>
-      <w:bookmarkEnd w:id="0"/>
-      <w:r>
-        <w:rPr>
-          <w:b/>
-        </w:rPr>
-        <w:t>Testing:</w:t>
-      </w:r>
-    </w:p>
-    <w:p>
-      <w:pPr>
-        <w:spacing w:after="0" w:line="240" w:lineRule="auto"/>
-      </w:pPr>
+      </w:pPr>
+      <w:r>
+        <w:t>S:\CCA</w:t>
+      </w:r>
+      <w:r>
+        <w:t>N\CCANResEval\MIECHV\RedCap\UpgradeDocumentationArchive</w:t>
+      </w:r>
     </w:p>
     <w:p>
       <w:pPr>
@@ -523,6 +483,63 @@
         <w:ind w:left="360"/>
       </w:pPr>
       <w:r>
+        <w:t xml:space="preserve">If any </w:t>
+      </w:r>
+      <w:r>
+        <w:t xml:space="preserve">SQL </w:t>
+      </w:r>
+      <w:r>
+        <w:t>errors occur, record error message, stop upgrade, and request the VM snapshot be reverted to the saved version.</w:t>
+      </w:r>
+    </w:p>
+    <w:p>
+      <w:pPr>
+        <w:pStyle w:val="ListParagraph"/>
+        <w:numPr>
+          <w:ilvl w:val="0"/>
+          <w:numId w:val="1"/>
+        </w:numPr>
+        <w:spacing w:after="0" w:line="240" w:lineRule="auto"/>
+        <w:ind w:left="360"/>
+      </w:pPr>
+      <w:r>
+        <w:t>After successful completion of the upgrade process, go through the upgrade test scripts for REDCap.</w:t>
+      </w:r>
+    </w:p>
+    <w:p>
+      <w:pPr>
+        <w:pStyle w:val="ListParagraph"/>
+        <w:spacing w:after="0" w:line="240" w:lineRule="auto"/>
+        <w:ind w:left="360"/>
+      </w:pPr>
+    </w:p>
+    <w:p>
+      <w:pPr>
+        <w:spacing w:after="0" w:line="240" w:lineRule="auto"/>
+      </w:pPr>
+      <w:r>
+        <w:rPr>
+          <w:b/>
+        </w:rPr>
+        <w:t>Testing:</w:t>
+      </w:r>
+    </w:p>
+    <w:p>
+      <w:pPr>
+        <w:spacing w:after="0" w:line="240" w:lineRule="auto"/>
+      </w:pPr>
+    </w:p>
+    <w:p>
+      <w:pPr>
+        <w:pStyle w:val="ListParagraph"/>
+        <w:numPr>
+          <w:ilvl w:val="0"/>
+          <w:numId w:val="1"/>
+        </w:numPr>
+        <w:spacing w:after="0" w:line="240" w:lineRule="auto"/>
+        <w:ind w:left="360"/>
+      </w:pPr>
+      <w:r>
         <w:t>If there are testing errors detected with REDCap during the testing scripts, request the VM snapshot be reverted to the saved version.</w:t>
       </w:r>
     </w:p>
@@ -572,6 +589,7 @@
         <w:spacing w:after="0" w:line="240" w:lineRule="auto"/>
       </w:pPr>
       <w:r>
+        <w:lastRenderedPageBreak/>
         <w:t>N</w:t>
       </w:r>
       <w:r>
@@ -589,7 +607,6 @@
         <w:pStyle w:val="Heading1"/>
       </w:pPr>
       <w:r>
-        <w:lastRenderedPageBreak/>
         <w:t>Checklist</w:t>
       </w:r>
     </w:p>
@@ -1104,7 +1121,7 @@
         <w:rFonts w:ascii="Symbol" w:hAnsi="Symbol" w:hint="default"/>
       </w:rPr>
     </w:lvl>
-    <w:lvl w:ilvl="1" w:tplc="04090019" w:tentative="1">
+    <w:lvl w:ilvl="1" w:tplc="04090019">
       <w:start w:val="1"/>
       <w:numFmt w:val="lowerLetter"/>
       <w:lvlText w:val="%2."/>
@@ -1303,6 +1320,119 @@
       </w:pPr>
       <w:rPr>
         <w:rFonts w:ascii="Symbol" w:eastAsiaTheme="minorHAnsi" w:hAnsi="Symbol" w:cstheme="minorBidi" w:hint="default"/>
+      </w:rPr>
+    </w:lvl>
+    <w:lvl w:ilvl="1" w:tplc="04090003" w:tentative="1">
+      <w:start w:val="1"/>
+      <w:numFmt w:val="bullet"/>
+      <w:lvlText w:val="o"/>
+      <w:lvlJc w:val="left"/>
+      <w:pPr>
+        <w:ind w:left="1440" w:hanging="360"/>
+      </w:pPr>
+      <w:rPr>
+        <w:rFonts w:ascii="Courier New" w:hAnsi="Courier New" w:cs="Courier New" w:hint="default"/>
+      </w:rPr>
+    </w:lvl>
+    <w:lvl w:ilvl="2" w:tplc="04090005" w:tentative="1">
+      <w:start w:val="1"/>
+      <w:numFmt w:val="bullet"/>
+      <w:lvlText w:val=""/>
+      <w:lvlJc w:val="left"/>
+      <w:pPr>
+        <w:ind w:left="2160" w:hanging="360"/>
+      </w:pPr>
+      <w:rPr>
+        <w:rFonts w:ascii="Wingdings" w:hAnsi="Wingdings" w:hint="default"/>
+      </w:rPr>
+    </w:lvl>
+    <w:lvl w:ilvl="3" w:tplc="04090001" w:tentative="1">
+      <w:start w:val="1"/>
+      <w:numFmt w:val="bullet"/>
+      <w:lvlText w:val=""/>
+      <w:lvlJc w:val="left"/>
+      <w:pPr>
+        <w:ind w:left="2880" w:hanging="360"/>
+      </w:pPr>
+      <w:rPr>
+        <w:rFonts w:ascii="Symbol" w:hAnsi="Symbol" w:hint="default"/>
+      </w:rPr>
+    </w:lvl>
+    <w:lvl w:ilvl="4" w:tplc="04090003" w:tentative="1">
+      <w:start w:val="1"/>
+      <w:numFmt w:val="bullet"/>
+      <w:lvlText w:val="o"/>
+      <w:lvlJc w:val="left"/>
+      <w:pPr>
+        <w:ind w:left="3600" w:hanging="360"/>
+      </w:pPr>
+      <w:rPr>
+        <w:rFonts w:ascii="Courier New" w:hAnsi="Courier New" w:cs="Courier New" w:hint="default"/>
+      </w:rPr>
+    </w:lvl>
+    <w:lvl w:ilvl="5" w:tplc="04090005" w:tentative="1">
+      <w:start w:val="1"/>
+      <w:numFmt w:val="bullet"/>
+      <w:lvlText w:val=""/>
+      <w:lvlJc w:val="left"/>
+      <w:pPr>
+        <w:ind w:left="4320" w:hanging="360"/>
+      </w:pPr>
+      <w:rPr>
+        <w:rFonts w:ascii="Wingdings" w:hAnsi="Wingdings" w:hint="default"/>
+      </w:rPr>
+    </w:lvl>
+    <w:lvl w:ilvl="6" w:tplc="04090001" w:tentative="1">
+      <w:start w:val="1"/>
+      <w:numFmt w:val="bullet"/>
+      <w:lvlText w:val=""/>
+      <w:lvlJc w:val="left"/>
+      <w:pPr>
+        <w:ind w:left="5040" w:hanging="360"/>
+      </w:pPr>
+      <w:rPr>
+        <w:rFonts w:ascii="Symbol" w:hAnsi="Symbol" w:hint="default"/>
+      </w:rPr>
+    </w:lvl>
+    <w:lvl w:ilvl="7" w:tplc="04090003" w:tentative="1">
+      <w:start w:val="1"/>
+      <w:numFmt w:val="bullet"/>
+      <w:lvlText w:val="o"/>
+      <w:lvlJc w:val="left"/>
+      <w:pPr>
+        <w:ind w:left="5760" w:hanging="360"/>
+      </w:pPr>
+      <w:rPr>
+        <w:rFonts w:ascii="Courier New" w:hAnsi="Courier New" w:cs="Courier New" w:hint="default"/>
+      </w:rPr>
+    </w:lvl>
+    <w:lvl w:ilvl="8" w:tplc="04090005" w:tentative="1">
+      <w:start w:val="1"/>
+      <w:numFmt w:val="bullet"/>
+      <w:lvlText w:val=""/>
+      <w:lvlJc w:val="left"/>
+      <w:pPr>
+        <w:ind w:left="6480" w:hanging="360"/>
+      </w:pPr>
+      <w:rPr>
+        <w:rFonts w:ascii="Wingdings" w:hAnsi="Wingdings" w:hint="default"/>
+      </w:rPr>
+    </w:lvl>
+  </w:abstractNum>
+  <w:abstractNum w:abstractNumId="4">
+    <w:nsid w:val="68DF7482"/>
+    <w:multiLevelType w:val="hybridMultilevel"/>
+    <w:tmpl w:val="E484397C"/>
+    <w:lvl w:ilvl="0" w:tplc="04090001">
+      <w:start w:val="1"/>
+      <w:numFmt w:val="bullet"/>
+      <w:lvlText w:val=""/>
+      <w:lvlJc w:val="left"/>
+      <w:pPr>
+        <w:ind w:left="720" w:hanging="360"/>
+      </w:pPr>
+      <w:rPr>
+        <w:rFonts w:ascii="Symbol" w:hAnsi="Symbol" w:hint="default"/>
       </w:rPr>
     </w:lvl>
     <w:lvl w:ilvl="1" w:tplc="04090003" w:tentative="1">
@@ -1413,6 +1543,9 @@
   </w:num>
   <w:num w:numId="4">
     <w:abstractNumId w:val="0"/>
+  </w:num>
+  <w:num w:numId="5">
+    <w:abstractNumId w:val="4"/>
   </w:num>
 </w:numbering>
 </file>
@@ -2231,7 +2364,7 @@
 </file>
 
 <file path=customXml/itemProps1.xml><?xml version="1.0" encoding="utf-8"?>
-<ds:datastoreItem xmlns:ds="http://schemas.openxmlformats.org/officeDocument/2006/customXml" ds:itemID="{1123D075-A2D1-41D6-A1D1-9D32B6E5B66E}">
+<ds:datastoreItem xmlns:ds="http://schemas.openxmlformats.org/officeDocument/2006/customXml" ds:itemID="{25EC64A6-5650-4978-9C0B-516301E48A12}">
   <ds:schemaRefs>
     <ds:schemaRef ds:uri="http://schemas.openxmlformats.org/officeDocument/2006/bibliography"/>
   </ds:schemaRefs>

</xml_diff>

<commit_message>
Added tabs for Will.
</commit_message>
<xml_diff>
--- a/REDCapGovernance/Other/REDCap Upgrade Documents/REDCapUpgradeProtocol.docx
+++ b/REDCapGovernance/Other/REDCap Upgrade Documents/REDCapUpgradeProtocol.docx
@@ -385,8 +385,6 @@
         <w:spacing w:after="0" w:line="240" w:lineRule="auto"/>
         <w:ind w:left="360"/>
       </w:pPr>
-      <w:bookmarkStart w:id="0" w:name="_GoBack"/>
-      <w:bookmarkEnd w:id="0"/>
       <w:r>
         <w:t xml:space="preserve">During the upgrade, copy and paste the sql update code into a </w:t>
       </w:r>
@@ -793,6 +791,9 @@
         <w:t xml:space="preserve">__________ </w:t>
       </w:r>
       <w:r>
+        <w:tab/>
+      </w:r>
+      <w:r>
         <w:rPr>
           <w:b/>
         </w:rPr>
@@ -821,6 +822,11 @@
       <w:r>
         <w:t xml:space="preserve">__________ </w:t>
       </w:r>
+      <w:r>
+        <w:tab/>
+      </w:r>
+      <w:bookmarkStart w:id="0" w:name="_GoBack"/>
+      <w:bookmarkEnd w:id="0"/>
       <w:r>
         <w:rPr>
           <w:b/>
@@ -2364,7 +2370,7 @@
 </file>
 
 <file path=customXml/itemProps1.xml><?xml version="1.0" encoding="utf-8"?>
-<ds:datastoreItem xmlns:ds="http://schemas.openxmlformats.org/officeDocument/2006/customXml" ds:itemID="{25EC64A6-5650-4978-9C0B-516301E48A12}">
+<ds:datastoreItem xmlns:ds="http://schemas.openxmlformats.org/officeDocument/2006/customXml" ds:itemID="{05C824EB-3078-4C96-8CA8-546EA8960A6C}">
   <ds:schemaRefs>
     <ds:schemaRef ds:uri="http://schemas.openxmlformats.org/officeDocument/2006/bibliography"/>
   </ds:schemaRefs>

</xml_diff>